<commit_message>
7th week DB and Security report
</commit_message>
<xml_diff>
--- a/2-2. DB/과제/7주차/201844050-07.docx
+++ b/2-2. DB/과제/7주차/201844050-07.docx
@@ -60,7 +60,22 @@
                 <w:b/>
                 <w:bCs/>
               </w:rPr>
-              <w:t>2021. 4. 5. 수업 과제</w:t>
+              <w:t xml:space="preserve">2021. 4. </w:t>
+            </w:r>
+            <w:r>
+              <w:rPr>
+                <w:b/>
+                <w:bCs/>
+              </w:rPr>
+              <w:t>13</w:t>
+            </w:r>
+            <w:r>
+              <w:rPr>
+                <w:rFonts w:hint="eastAsia"/>
+                <w:b/>
+                <w:bCs/>
+              </w:rPr>
+              <w:t>. 수업 과제</w:t>
             </w:r>
           </w:p>
         </w:tc>
@@ -82,7 +97,6 @@
               <w:wordWrap/>
               <w:jc w:val="center"/>
               <w:rPr>
-                <w:rFonts w:hint="eastAsia"/>
                 <w:b/>
                 <w:bCs/>
               </w:rPr>
@@ -103,7 +117,14 @@
                 <w:b/>
                 <w:bCs/>
               </w:rPr>
-              <w:t xml:space="preserve"> 2021. 4. 11</w:t>
+              <w:t xml:space="preserve"> 2021. 4. 1</w:t>
+            </w:r>
+            <w:r>
+              <w:rPr>
+                <w:b/>
+                <w:bCs/>
+              </w:rPr>
+              <w:t>7</w:t>
             </w:r>
           </w:p>
         </w:tc>
@@ -125,7 +146,6 @@
               <w:wordWrap/>
               <w:jc w:val="center"/>
               <w:rPr>
-                <w:rFonts w:hint="eastAsia"/>
                 <w:b/>
                 <w:bCs/>
               </w:rPr>
@@ -147,7 +167,6 @@
       <w:pPr>
         <w:pStyle w:val="a3"/>
         <w:rPr>
-          <w:rFonts w:hint="eastAsia"/>
           <w:sz w:val="18"/>
           <w:szCs w:val="18"/>
         </w:rPr>
@@ -157,7 +176,6 @@
       <w:pPr>
         <w:pStyle w:val="a3"/>
         <w:rPr>
-          <w:rFonts w:hint="eastAsia"/>
           <w:sz w:val="18"/>
           <w:szCs w:val="18"/>
         </w:rPr>
@@ -183,15 +201,7 @@
           <w:sz w:val="18"/>
           <w:szCs w:val="18"/>
         </w:rPr>
-        <w:t xml:space="preserve">&gt; </w:t>
-      </w:r>
-      <w:r>
-        <w:rPr>
-          <w:rFonts w:hint="eastAsia"/>
-          <w:sz w:val="18"/>
-          <w:szCs w:val="18"/>
-        </w:rPr>
-        <w:t xml:space="preserve">학생의 학번과 이름을 학번의 내림차순으로 </w:t>
+        <w:t xml:space="preserve">&gt; 학생의 학번과 이름을 학번의 내림차순으로 </w:t>
       </w:r>
       <w:proofErr w:type="spellStart"/>
       <w:r>
@@ -208,7 +218,6 @@
       <w:pPr>
         <w:pStyle w:val="a3"/>
         <w:rPr>
-          <w:rFonts w:hint="eastAsia"/>
           <w:sz w:val="18"/>
           <w:szCs w:val="18"/>
         </w:rPr>
@@ -218,7 +227,6 @@
       <w:pPr>
         <w:pStyle w:val="a3"/>
         <w:rPr>
-          <w:rFonts w:hint="eastAsia"/>
           <w:sz w:val="18"/>
           <w:szCs w:val="18"/>
         </w:rPr>
@@ -236,7 +244,6 @@
       <w:pPr>
         <w:pStyle w:val="a3"/>
         <w:rPr>
-          <w:rFonts w:hint="eastAsia"/>
           <w:sz w:val="18"/>
           <w:szCs w:val="18"/>
         </w:rPr>
@@ -292,7 +299,6 @@
       <w:pPr>
         <w:pStyle w:val="a3"/>
         <w:rPr>
-          <w:rFonts w:hint="eastAsia"/>
           <w:sz w:val="18"/>
           <w:szCs w:val="18"/>
         </w:rPr>
@@ -356,7 +362,6 @@
             <w:pPr>
               <w:jc w:val="center"/>
               <w:rPr>
-                <w:rFonts w:hint="eastAsia"/>
                 <w:b/>
                 <w:bCs/>
               </w:rPr>
@@ -385,7 +390,6 @@
             <w:pPr>
               <w:jc w:val="center"/>
               <w:rPr>
-                <w:rFonts w:hint="eastAsia"/>
                 <w:b/>
                 <w:bCs/>
               </w:rPr>
@@ -409,7 +413,6 @@
             <w:pPr>
               <w:jc w:val="center"/>
               <w:rPr>
-                <w:rFonts w:hint="eastAsia"/>
                 <w:b/>
                 <w:bCs/>
               </w:rPr>
@@ -440,7 +443,6 @@
             <w:pPr>
               <w:jc w:val="center"/>
               <w:rPr>
-                <w:rFonts w:hint="eastAsia"/>
                 <w:b/>
                 <w:bCs/>
               </w:rPr>
@@ -464,7 +466,6 @@
             <w:pPr>
               <w:jc w:val="center"/>
               <w:rPr>
-                <w:rFonts w:hint="eastAsia"/>
                 <w:b/>
                 <w:bCs/>
               </w:rPr>
@@ -495,7 +496,6 @@
             <w:pPr>
               <w:jc w:val="center"/>
               <w:rPr>
-                <w:rFonts w:hint="eastAsia"/>
                 <w:b/>
                 <w:bCs/>
               </w:rPr>
@@ -519,7 +519,6 @@
             <w:pPr>
               <w:jc w:val="center"/>
               <w:rPr>
-                <w:rFonts w:hint="eastAsia"/>
                 <w:b/>
                 <w:bCs/>
               </w:rPr>
@@ -548,7 +547,6 @@
             <w:pPr>
               <w:jc w:val="center"/>
               <w:rPr>
-                <w:rFonts w:hint="eastAsia"/>
                 <w:b/>
                 <w:bCs/>
               </w:rPr>
@@ -572,7 +570,6 @@
             <w:pPr>
               <w:jc w:val="center"/>
               <w:rPr>
-                <w:rFonts w:hint="eastAsia"/>
                 <w:b/>
                 <w:bCs/>
               </w:rPr>
@@ -601,7 +598,6 @@
             <w:pPr>
               <w:jc w:val="center"/>
               <w:rPr>
-                <w:rFonts w:hint="eastAsia"/>
                 <w:b/>
                 <w:bCs/>
               </w:rPr>
@@ -625,7 +621,6 @@
             <w:pPr>
               <w:jc w:val="center"/>
               <w:rPr>
-                <w:rFonts w:hint="eastAsia"/>
                 <w:b/>
                 <w:bCs/>
               </w:rPr>
@@ -656,7 +651,6 @@
             <w:pPr>
               <w:jc w:val="center"/>
               <w:rPr>
-                <w:rFonts w:hint="eastAsia"/>
                 <w:b/>
                 <w:bCs/>
               </w:rPr>
@@ -680,7 +674,6 @@
             <w:pPr>
               <w:jc w:val="center"/>
               <w:rPr>
-                <w:rFonts w:hint="eastAsia"/>
                 <w:b/>
                 <w:bCs/>
               </w:rPr>
@@ -709,7 +702,6 @@
             <w:pPr>
               <w:jc w:val="center"/>
               <w:rPr>
-                <w:rFonts w:hint="eastAsia"/>
                 <w:b/>
                 <w:bCs/>
               </w:rPr>
@@ -733,7 +725,6 @@
             <w:pPr>
               <w:jc w:val="center"/>
               <w:rPr>
-                <w:rFonts w:hint="eastAsia"/>
                 <w:b/>
                 <w:bCs/>
               </w:rPr>
@@ -764,7 +755,6 @@
             <w:pPr>
               <w:jc w:val="center"/>
               <w:rPr>
-                <w:rFonts w:hint="eastAsia"/>
                 <w:b/>
                 <w:bCs/>
               </w:rPr>
@@ -788,7 +778,6 @@
             <w:pPr>
               <w:jc w:val="center"/>
               <w:rPr>
-                <w:rFonts w:hint="eastAsia"/>
                 <w:b/>
                 <w:bCs/>
               </w:rPr>
@@ -819,7 +808,6 @@
             <w:pPr>
               <w:jc w:val="center"/>
               <w:rPr>
-                <w:rFonts w:hint="eastAsia"/>
                 <w:b/>
                 <w:bCs/>
               </w:rPr>
@@ -843,7 +831,6 @@
             <w:pPr>
               <w:jc w:val="center"/>
               <w:rPr>
-                <w:rFonts w:hint="eastAsia"/>
                 <w:b/>
                 <w:bCs/>
               </w:rPr>
@@ -874,7 +861,6 @@
             <w:pPr>
               <w:jc w:val="center"/>
               <w:rPr>
-                <w:rFonts w:hint="eastAsia"/>
                 <w:b/>
                 <w:bCs/>
               </w:rPr>
@@ -898,7 +884,6 @@
             <w:pPr>
               <w:jc w:val="center"/>
               <w:rPr>
-                <w:rFonts w:hint="eastAsia"/>
                 <w:b/>
                 <w:bCs/>
               </w:rPr>
@@ -927,7 +912,6 @@
       <w:pPr>
         <w:pStyle w:val="a3"/>
         <w:rPr>
-          <w:rFonts w:hint="eastAsia"/>
           <w:sz w:val="18"/>
           <w:szCs w:val="18"/>
         </w:rPr>
@@ -953,22 +937,13 @@
           <w:sz w:val="18"/>
           <w:szCs w:val="18"/>
         </w:rPr>
-        <w:t xml:space="preserve">&gt; </w:t>
-      </w:r>
-      <w:r>
-        <w:rPr>
-          <w:rFonts w:hint="eastAsia"/>
-          <w:sz w:val="18"/>
-          <w:szCs w:val="18"/>
-        </w:rPr>
-        <w:t>체중과 신장의 합을 구하라.</w:t>
+        <w:t>&gt; 체중과 신장의 합을 구하라.</w:t>
       </w:r>
     </w:p>
     <w:p>
       <w:pPr>
         <w:pStyle w:val="a3"/>
         <w:rPr>
-          <w:rFonts w:hint="eastAsia"/>
           <w:sz w:val="18"/>
           <w:szCs w:val="18"/>
         </w:rPr>
@@ -978,7 +953,6 @@
       <w:pPr>
         <w:pStyle w:val="a3"/>
         <w:rPr>
-          <w:rFonts w:hint="eastAsia"/>
           <w:sz w:val="18"/>
           <w:szCs w:val="18"/>
         </w:rPr>
@@ -1132,7 +1106,6 @@
               <w:pStyle w:val="a3"/>
               <w:jc w:val="center"/>
               <w:rPr>
-                <w:rFonts w:hint="eastAsia"/>
                 <w:sz w:val="18"/>
                 <w:szCs w:val="18"/>
               </w:rPr>
@@ -1162,7 +1135,6 @@
               <w:pStyle w:val="a3"/>
               <w:jc w:val="center"/>
               <w:rPr>
-                <w:rFonts w:hint="eastAsia"/>
                 <w:sz w:val="18"/>
                 <w:szCs w:val="18"/>
               </w:rPr>
@@ -1187,7 +1159,6 @@
               <w:pStyle w:val="a3"/>
               <w:jc w:val="center"/>
               <w:rPr>
-                <w:rFonts w:hint="eastAsia"/>
                 <w:sz w:val="18"/>
                 <w:szCs w:val="18"/>
               </w:rPr>
@@ -1207,7 +1178,6 @@
     <w:p>
       <w:pPr>
         <w:rPr>
-          <w:rFonts w:hint="eastAsia"/>
           <w:b/>
           <w:bCs/>
         </w:rPr>
@@ -1217,7 +1187,6 @@
       <w:pPr>
         <w:pStyle w:val="a3"/>
         <w:rPr>
-          <w:rFonts w:hint="eastAsia"/>
           <w:sz w:val="18"/>
           <w:szCs w:val="18"/>
         </w:rPr>
@@ -1286,7 +1255,6 @@
       <w:pPr>
         <w:pStyle w:val="a3"/>
         <w:rPr>
-          <w:rFonts w:hint="eastAsia"/>
           <w:sz w:val="18"/>
           <w:szCs w:val="18"/>
         </w:rPr>
@@ -1296,7 +1264,6 @@
       <w:pPr>
         <w:pStyle w:val="a3"/>
         <w:rPr>
-          <w:rFonts w:hint="eastAsia"/>
           <w:sz w:val="18"/>
           <w:szCs w:val="18"/>
         </w:rPr>
@@ -1492,7 +1459,6 @@
               <w:pStyle w:val="a3"/>
               <w:jc w:val="center"/>
               <w:rPr>
-                <w:rFonts w:hint="eastAsia"/>
                 <w:sz w:val="18"/>
                 <w:szCs w:val="18"/>
               </w:rPr>
@@ -1522,7 +1488,6 @@
               <w:pStyle w:val="a3"/>
               <w:jc w:val="center"/>
               <w:rPr>
-                <w:rFonts w:hint="eastAsia"/>
                 <w:sz w:val="18"/>
                 <w:szCs w:val="18"/>
               </w:rPr>
@@ -1547,7 +1512,6 @@
               <w:pStyle w:val="a3"/>
               <w:jc w:val="center"/>
               <w:rPr>
-                <w:rFonts w:hint="eastAsia"/>
                 <w:sz w:val="18"/>
                 <w:szCs w:val="18"/>
               </w:rPr>
@@ -1577,7 +1541,6 @@
               <w:pStyle w:val="a3"/>
               <w:jc w:val="center"/>
               <w:rPr>
-                <w:rFonts w:hint="eastAsia"/>
                 <w:sz w:val="18"/>
                 <w:szCs w:val="18"/>
               </w:rPr>
@@ -1602,7 +1565,6 @@
               <w:pStyle w:val="a3"/>
               <w:jc w:val="center"/>
               <w:rPr>
-                <w:rFonts w:hint="eastAsia"/>
                 <w:sz w:val="18"/>
                 <w:szCs w:val="18"/>
               </w:rPr>
@@ -1632,7 +1594,6 @@
               <w:pStyle w:val="a3"/>
               <w:jc w:val="center"/>
               <w:rPr>
-                <w:rFonts w:hint="eastAsia"/>
                 <w:sz w:val="18"/>
                 <w:szCs w:val="18"/>
               </w:rPr>
@@ -1657,7 +1618,6 @@
               <w:pStyle w:val="a3"/>
               <w:jc w:val="center"/>
               <w:rPr>
-                <w:rFonts w:hint="eastAsia"/>
                 <w:sz w:val="18"/>
                 <w:szCs w:val="18"/>
               </w:rPr>
@@ -1687,7 +1647,6 @@
               <w:pStyle w:val="a3"/>
               <w:jc w:val="center"/>
               <w:rPr>
-                <w:rFonts w:hint="eastAsia"/>
                 <w:sz w:val="18"/>
                 <w:szCs w:val="18"/>
               </w:rPr>
@@ -1712,7 +1671,6 @@
               <w:pStyle w:val="a3"/>
               <w:jc w:val="center"/>
               <w:rPr>
-                <w:rFonts w:hint="eastAsia"/>
                 <w:sz w:val="18"/>
                 <w:szCs w:val="18"/>
               </w:rPr>
@@ -1742,7 +1700,6 @@
               <w:pStyle w:val="a3"/>
               <w:jc w:val="center"/>
               <w:rPr>
-                <w:rFonts w:hint="eastAsia"/>
                 <w:sz w:val="18"/>
                 <w:szCs w:val="18"/>
               </w:rPr>
@@ -1767,7 +1724,6 @@
               <w:pStyle w:val="a3"/>
               <w:jc w:val="center"/>
               <w:rPr>
-                <w:rFonts w:hint="eastAsia"/>
                 <w:sz w:val="18"/>
                 <w:szCs w:val="18"/>
               </w:rPr>
@@ -1797,7 +1753,6 @@
               <w:pStyle w:val="a3"/>
               <w:jc w:val="center"/>
               <w:rPr>
-                <w:rFonts w:hint="eastAsia"/>
                 <w:sz w:val="18"/>
                 <w:szCs w:val="18"/>
               </w:rPr>
@@ -1822,7 +1777,6 @@
               <w:pStyle w:val="a3"/>
               <w:jc w:val="center"/>
               <w:rPr>
-                <w:rFonts w:hint="eastAsia"/>
                 <w:sz w:val="18"/>
                 <w:szCs w:val="18"/>
               </w:rPr>
@@ -1852,7 +1806,6 @@
               <w:pStyle w:val="a3"/>
               <w:jc w:val="center"/>
               <w:rPr>
-                <w:rFonts w:hint="eastAsia"/>
                 <w:sz w:val="18"/>
                 <w:szCs w:val="18"/>
               </w:rPr>
@@ -1877,7 +1830,6 @@
               <w:pStyle w:val="a3"/>
               <w:jc w:val="center"/>
               <w:rPr>
-                <w:rFonts w:hint="eastAsia"/>
                 <w:sz w:val="18"/>
                 <w:szCs w:val="18"/>
               </w:rPr>
@@ -1907,7 +1859,6 @@
               <w:pStyle w:val="a3"/>
               <w:jc w:val="center"/>
               <w:rPr>
-                <w:rFonts w:hint="eastAsia"/>
                 <w:sz w:val="18"/>
                 <w:szCs w:val="18"/>
               </w:rPr>
@@ -1932,7 +1883,6 @@
               <w:pStyle w:val="a3"/>
               <w:jc w:val="center"/>
               <w:rPr>
-                <w:rFonts w:hint="eastAsia"/>
                 <w:sz w:val="18"/>
                 <w:szCs w:val="18"/>
               </w:rPr>
@@ -1953,7 +1903,6 @@
       <w:pPr>
         <w:pStyle w:val="a3"/>
         <w:rPr>
-          <w:rFonts w:hint="eastAsia"/>
           <w:sz w:val="18"/>
           <w:szCs w:val="18"/>
         </w:rPr>
@@ -1972,7 +1921,6 @@
       <w:pPr>
         <w:pStyle w:val="a3"/>
         <w:rPr>
-          <w:rFonts w:hint="eastAsia"/>
           <w:sz w:val="18"/>
           <w:szCs w:val="18"/>
         </w:rPr>
@@ -2057,7 +2005,6 @@
       <w:pPr>
         <w:pStyle w:val="a3"/>
         <w:rPr>
-          <w:rFonts w:hint="eastAsia"/>
           <w:sz w:val="18"/>
           <w:szCs w:val="18"/>
         </w:rPr>
@@ -2067,7 +2014,6 @@
       <w:pPr>
         <w:pStyle w:val="a3"/>
         <w:rPr>
-          <w:rFonts w:hint="eastAsia"/>
           <w:sz w:val="18"/>
           <w:szCs w:val="18"/>
         </w:rPr>
@@ -2228,7 +2174,6 @@
       <w:pPr>
         <w:pStyle w:val="a3"/>
         <w:rPr>
-          <w:rFonts w:hint="eastAsia"/>
           <w:sz w:val="18"/>
           <w:szCs w:val="18"/>
         </w:rPr>
@@ -2293,7 +2238,6 @@
             <w:pPr>
               <w:jc w:val="center"/>
               <w:rPr>
-                <w:rFonts w:hint="eastAsia"/>
                 <w:b/>
                 <w:bCs/>
               </w:rPr>
@@ -2322,7 +2266,6 @@
             <w:pPr>
               <w:jc w:val="center"/>
               <w:rPr>
-                <w:rFonts w:hint="eastAsia"/>
                 <w:b/>
                 <w:bCs/>
               </w:rPr>
@@ -2346,7 +2289,6 @@
             <w:pPr>
               <w:jc w:val="center"/>
               <w:rPr>
-                <w:rFonts w:hint="eastAsia"/>
                 <w:b/>
                 <w:bCs/>
               </w:rPr>
@@ -2375,7 +2317,6 @@
             <w:pPr>
               <w:jc w:val="center"/>
               <w:rPr>
-                <w:rFonts w:hint="eastAsia"/>
                 <w:b/>
                 <w:bCs/>
               </w:rPr>
@@ -2399,7 +2340,6 @@
             <w:pPr>
               <w:jc w:val="center"/>
               <w:rPr>
-                <w:rFonts w:hint="eastAsia"/>
                 <w:b/>
                 <w:bCs/>
               </w:rPr>
@@ -2428,7 +2368,6 @@
             <w:pPr>
               <w:jc w:val="center"/>
               <w:rPr>
-                <w:rFonts w:hint="eastAsia"/>
                 <w:b/>
                 <w:bCs/>
               </w:rPr>
@@ -2452,7 +2391,6 @@
             <w:pPr>
               <w:jc w:val="center"/>
               <w:rPr>
-                <w:rFonts w:hint="eastAsia"/>
                 <w:b/>
                 <w:bCs/>
               </w:rPr>
@@ -2481,7 +2419,6 @@
             <w:pPr>
               <w:jc w:val="center"/>
               <w:rPr>
-                <w:rFonts w:hint="eastAsia"/>
                 <w:b/>
                 <w:bCs/>
               </w:rPr>
@@ -2505,7 +2442,6 @@
             <w:pPr>
               <w:jc w:val="center"/>
               <w:rPr>
-                <w:rFonts w:hint="eastAsia"/>
                 <w:b/>
                 <w:bCs/>
               </w:rPr>
@@ -2534,7 +2470,6 @@
       <w:pPr>
         <w:pStyle w:val="a3"/>
         <w:rPr>
-          <w:rFonts w:hint="eastAsia"/>
           <w:sz w:val="18"/>
           <w:szCs w:val="18"/>
         </w:rPr>
@@ -2560,15 +2495,7 @@
           <w:sz w:val="18"/>
           <w:szCs w:val="18"/>
         </w:rPr>
-        <w:t xml:space="preserve">&gt; </w:t>
-      </w:r>
-      <w:r>
-        <w:rPr>
-          <w:rFonts w:hint="eastAsia"/>
-          <w:sz w:val="18"/>
-          <w:szCs w:val="18"/>
-        </w:rPr>
-        <w:t>1</w:t>
+        <w:t>&gt; 1</w:t>
       </w:r>
       <w:r>
         <w:rPr>
@@ -2608,7 +2535,6 @@
       <w:pPr>
         <w:pStyle w:val="a3"/>
         <w:rPr>
-          <w:rFonts w:hint="eastAsia"/>
           <w:sz w:val="18"/>
           <w:szCs w:val="18"/>
         </w:rPr>
@@ -2617,9 +2543,6 @@
     <w:p>
       <w:pPr>
         <w:pStyle w:val="a3"/>
-        <w:rPr>
-          <w:rFonts w:hint="eastAsia"/>
-        </w:rPr>
       </w:pPr>
       <w:r>
         <w:rPr>
@@ -2627,15 +2550,7 @@
           <w:sz w:val="18"/>
           <w:szCs w:val="18"/>
         </w:rPr>
-        <w:t>&lt;SQL&gt;</w:t>
-      </w:r>
-      <w:r>
-        <w:rPr>
-          <w:rFonts w:hint="eastAsia"/>
-          <w:sz w:val="18"/>
-          <w:szCs w:val="18"/>
-        </w:rPr>
-        <w:t xml:space="preserve"> </w:t>
+        <w:t xml:space="preserve">&lt;SQL&gt; </w:t>
       </w:r>
     </w:p>
     <w:p>
@@ -2779,7 +2694,6 @@
       <w:pPr>
         <w:pStyle w:val="a3"/>
         <w:rPr>
-          <w:rFonts w:hint="eastAsia"/>
           <w:sz w:val="18"/>
           <w:szCs w:val="18"/>
         </w:rPr>
@@ -2844,7 +2758,6 @@
             <w:pPr>
               <w:jc w:val="center"/>
               <w:rPr>
-                <w:rFonts w:hint="eastAsia"/>
                 <w:b/>
                 <w:bCs/>
               </w:rPr>
@@ -2875,7 +2788,6 @@
             <w:pPr>
               <w:jc w:val="center"/>
               <w:rPr>
-                <w:rFonts w:hint="eastAsia"/>
                 <w:b/>
                 <w:bCs/>
               </w:rPr>
@@ -2901,7 +2813,6 @@
             <w:pPr>
               <w:jc w:val="center"/>
               <w:rPr>
-                <w:rFonts w:hint="eastAsia"/>
                 <w:b/>
                 <w:bCs/>
               </w:rPr>
@@ -2930,7 +2841,6 @@
             <w:pPr>
               <w:jc w:val="center"/>
               <w:rPr>
-                <w:rFonts w:hint="eastAsia"/>
                 <w:b/>
                 <w:bCs/>
               </w:rPr>
@@ -2956,7 +2866,6 @@
             <w:pPr>
               <w:jc w:val="center"/>
               <w:rPr>
-                <w:rFonts w:hint="eastAsia"/>
                 <w:b/>
                 <w:bCs/>
               </w:rPr>
@@ -2985,7 +2894,6 @@
       <w:pPr>
         <w:pStyle w:val="a3"/>
         <w:rPr>
-          <w:rFonts w:hint="eastAsia"/>
           <w:sz w:val="18"/>
           <w:szCs w:val="18"/>
         </w:rPr>
@@ -3044,7 +2952,6 @@
       <w:pPr>
         <w:pStyle w:val="a3"/>
         <w:rPr>
-          <w:rFonts w:hint="eastAsia"/>
           <w:sz w:val="18"/>
           <w:szCs w:val="18"/>
         </w:rPr>
@@ -3054,7 +2961,6 @@
       <w:pPr>
         <w:pStyle w:val="a3"/>
         <w:rPr>
-          <w:rFonts w:hint="eastAsia"/>
           <w:sz w:val="18"/>
           <w:szCs w:val="18"/>
         </w:rPr>
@@ -3259,7 +3165,6 @@
       <w:pPr>
         <w:pStyle w:val="a3"/>
         <w:rPr>
-          <w:rFonts w:hint="eastAsia"/>
           <w:sz w:val="18"/>
           <w:szCs w:val="18"/>
         </w:rPr>
@@ -3324,7 +3229,6 @@
             <w:pPr>
               <w:jc w:val="center"/>
               <w:rPr>
-                <w:rFonts w:hint="eastAsia"/>
                 <w:b/>
                 <w:bCs/>
               </w:rPr>
@@ -3355,7 +3259,6 @@
             <w:pPr>
               <w:jc w:val="center"/>
               <w:rPr>
-                <w:rFonts w:hint="eastAsia"/>
                 <w:b/>
                 <w:bCs/>
               </w:rPr>
@@ -3379,7 +3282,6 @@
             <w:pPr>
               <w:jc w:val="center"/>
               <w:rPr>
-                <w:rFonts w:hint="eastAsia"/>
                 <w:b/>
                 <w:bCs/>
               </w:rPr>
@@ -3408,7 +3310,6 @@
             <w:pPr>
               <w:jc w:val="center"/>
               <w:rPr>
-                <w:rFonts w:hint="eastAsia"/>
                 <w:b/>
                 <w:bCs/>
               </w:rPr>
@@ -3434,7 +3335,6 @@
             <w:pPr>
               <w:jc w:val="center"/>
               <w:rPr>
-                <w:rFonts w:hint="eastAsia"/>
                 <w:b/>
                 <w:bCs/>
               </w:rPr>
@@ -3456,6 +3356,150 @@
         <w:rPr>
           <w:b/>
           <w:bCs/>
+        </w:rPr>
+      </w:pPr>
+    </w:p>
+    <w:p>
+      <w:pPr>
+        <w:widowControl/>
+        <w:wordWrap/>
+        <w:autoSpaceDE/>
+        <w:autoSpaceDN/>
+        <w:spacing w:after="160" w:line="259" w:lineRule="auto"/>
+        <w:jc w:val="both"/>
+        <w:rPr>
+          <w:rFonts w:ascii="함초롬바탕" w:eastAsia="함초롬바탕" w:hAnsi="Arial Unicode MS" w:cs="함초롬바탕"/>
+          <w:color w:val="000000"/>
+          <w:sz w:val="18"/>
+          <w:szCs w:val="18"/>
+        </w:rPr>
+      </w:pPr>
+      <w:r>
+        <w:rPr>
+          <w:sz w:val="18"/>
+          <w:szCs w:val="18"/>
+        </w:rPr>
+        <w:br w:type="page"/>
+      </w:r>
+    </w:p>
+    <w:p>
+      <w:pPr>
+        <w:pStyle w:val="a3"/>
+        <w:rPr>
+          <w:sz w:val="18"/>
+          <w:szCs w:val="18"/>
+        </w:rPr>
+      </w:pPr>
+      <w:r>
+        <w:rPr>
+          <w:rFonts w:hint="eastAsia"/>
+          <w:sz w:val="18"/>
+          <w:szCs w:val="18"/>
+        </w:rPr>
+        <w:lastRenderedPageBreak/>
+        <w:t>&lt;</w:t>
+      </w:r>
+      <w:r>
+        <w:rPr>
+          <w:rFonts w:hint="eastAsia"/>
+          <w:sz w:val="18"/>
+          <w:szCs w:val="18"/>
+        </w:rPr>
+        <w:t xml:space="preserve">예제 </w:t>
+      </w:r>
+      <w:r>
+        <w:rPr>
+          <w:sz w:val="18"/>
+          <w:szCs w:val="18"/>
+        </w:rPr>
+        <w:t>1</w:t>
+      </w:r>
+      <w:r>
+        <w:rPr>
+          <w:rFonts w:hint="eastAsia"/>
+          <w:sz w:val="18"/>
+          <w:szCs w:val="18"/>
+        </w:rPr>
+        <w:t xml:space="preserve">&gt; </w:t>
+      </w:r>
+      <w:r>
+        <w:rPr>
+          <w:rFonts w:hint="eastAsia"/>
+          <w:sz w:val="18"/>
+          <w:szCs w:val="18"/>
+        </w:rPr>
+        <w:t>학번,</w:t>
+      </w:r>
+      <w:r>
+        <w:rPr>
+          <w:sz w:val="18"/>
+          <w:szCs w:val="18"/>
+        </w:rPr>
+        <w:t xml:space="preserve"> </w:t>
+      </w:r>
+      <w:r>
+        <w:rPr>
+          <w:rFonts w:hint="eastAsia"/>
+          <w:sz w:val="18"/>
+          <w:szCs w:val="18"/>
+        </w:rPr>
+        <w:t>이름,</w:t>
+      </w:r>
+      <w:r>
+        <w:rPr>
+          <w:sz w:val="18"/>
+          <w:szCs w:val="18"/>
+        </w:rPr>
+        <w:t xml:space="preserve"> </w:t>
+      </w:r>
+      <w:r>
+        <w:rPr>
+          <w:rFonts w:hint="eastAsia"/>
+          <w:sz w:val="18"/>
+          <w:szCs w:val="18"/>
+        </w:rPr>
+        <w:t>과목명</w:t>
+      </w:r>
+      <w:r>
+        <w:rPr>
+          <w:sz w:val="18"/>
+          <w:szCs w:val="18"/>
+        </w:rPr>
+        <w:t xml:space="preserve">, </w:t>
+      </w:r>
+      <w:r>
+        <w:rPr>
+          <w:rFonts w:hint="eastAsia"/>
+          <w:sz w:val="18"/>
+          <w:szCs w:val="18"/>
+        </w:rPr>
+        <w:t xml:space="preserve">점수를 </w:t>
+      </w:r>
+      <w:proofErr w:type="spellStart"/>
+      <w:r>
+        <w:rPr>
+          <w:rFonts w:hint="eastAsia"/>
+          <w:sz w:val="18"/>
+          <w:szCs w:val="18"/>
+        </w:rPr>
+        <w:t>검색하시오</w:t>
+      </w:r>
+      <w:proofErr w:type="spellEnd"/>
+      <w:r>
+        <w:rPr>
+          <w:rFonts w:hint="eastAsia"/>
+          <w:sz w:val="18"/>
+          <w:szCs w:val="18"/>
+        </w:rPr>
+        <w:t>.</w:t>
+      </w:r>
+    </w:p>
+    <w:p>
+      <w:pPr>
+        <w:pStyle w:val="a3"/>
+        <w:rPr>
+          <w:sz w:val="18"/>
+          <w:szCs w:val="18"/>
         </w:rPr>
       </w:pPr>
     </w:p>
@@ -3463,121 +3507,6 @@
       <w:pPr>
         <w:pStyle w:val="a3"/>
         <w:rPr>
-          <w:rFonts w:hint="eastAsia"/>
-          <w:sz w:val="18"/>
-          <w:szCs w:val="18"/>
-        </w:rPr>
-      </w:pPr>
-      <w:r>
-        <w:rPr>
-          <w:rFonts w:hint="eastAsia"/>
-          <w:sz w:val="18"/>
-          <w:szCs w:val="18"/>
-        </w:rPr>
-        <w:t>&lt;질의1</w:t>
-      </w:r>
-      <w:r>
-        <w:rPr>
-          <w:sz w:val="18"/>
-          <w:szCs w:val="18"/>
-        </w:rPr>
-        <w:t>7</w:t>
-      </w:r>
-      <w:r>
-        <w:rPr>
-          <w:rFonts w:hint="eastAsia"/>
-          <w:sz w:val="18"/>
-          <w:szCs w:val="18"/>
-        </w:rPr>
-        <w:t xml:space="preserve">&gt; </w:t>
-      </w:r>
-      <w:r>
-        <w:rPr>
-          <w:rFonts w:hint="eastAsia"/>
-          <w:sz w:val="18"/>
-          <w:szCs w:val="18"/>
-        </w:rPr>
-        <w:t>학번,</w:t>
-      </w:r>
-      <w:r>
-        <w:rPr>
-          <w:sz w:val="18"/>
-          <w:szCs w:val="18"/>
-        </w:rPr>
-        <w:t xml:space="preserve"> </w:t>
-      </w:r>
-      <w:r>
-        <w:rPr>
-          <w:rFonts w:hint="eastAsia"/>
-          <w:sz w:val="18"/>
-          <w:szCs w:val="18"/>
-        </w:rPr>
-        <w:t>이름,</w:t>
-      </w:r>
-      <w:r>
-        <w:rPr>
-          <w:sz w:val="18"/>
-          <w:szCs w:val="18"/>
-        </w:rPr>
-        <w:t xml:space="preserve"> </w:t>
-      </w:r>
-      <w:r>
-        <w:rPr>
-          <w:rFonts w:hint="eastAsia"/>
-          <w:sz w:val="18"/>
-          <w:szCs w:val="18"/>
-        </w:rPr>
-        <w:t>과목명</w:t>
-      </w:r>
-      <w:r>
-        <w:rPr>
-          <w:sz w:val="18"/>
-          <w:szCs w:val="18"/>
-        </w:rPr>
-        <w:t xml:space="preserve">, </w:t>
-      </w:r>
-      <w:r>
-        <w:rPr>
-          <w:rFonts w:hint="eastAsia"/>
-          <w:sz w:val="18"/>
-          <w:szCs w:val="18"/>
-        </w:rPr>
-        <w:t xml:space="preserve">점수를 </w:t>
-      </w:r>
-      <w:proofErr w:type="spellStart"/>
-      <w:r>
-        <w:rPr>
-          <w:rFonts w:hint="eastAsia"/>
-          <w:sz w:val="18"/>
-          <w:szCs w:val="18"/>
-        </w:rPr>
-        <w:t>검색하시오</w:t>
-      </w:r>
-      <w:proofErr w:type="spellEnd"/>
-      <w:r>
-        <w:rPr>
-          <w:rFonts w:hint="eastAsia"/>
-          <w:sz w:val="18"/>
-          <w:szCs w:val="18"/>
-        </w:rPr>
-        <w:t>.</w:t>
-      </w:r>
-    </w:p>
-    <w:p>
-      <w:pPr>
-        <w:pStyle w:val="a3"/>
-        <w:rPr>
-          <w:rFonts w:hint="eastAsia"/>
-          <w:sz w:val="18"/>
-          <w:szCs w:val="18"/>
-        </w:rPr>
-      </w:pPr>
-    </w:p>
-    <w:p>
-      <w:pPr>
-        <w:pStyle w:val="a3"/>
-        <w:rPr>
-          <w:rFonts w:hint="eastAsia"/>
           <w:sz w:val="18"/>
           <w:szCs w:val="18"/>
         </w:rPr>
@@ -3798,7 +3727,6 @@
       <w:pPr>
         <w:pStyle w:val="a3"/>
         <w:rPr>
-          <w:rFonts w:hint="eastAsia"/>
           <w:sz w:val="18"/>
           <w:szCs w:val="18"/>
         </w:rPr>
@@ -3865,7 +3793,6 @@
             <w:pPr>
               <w:jc w:val="center"/>
               <w:rPr>
-                <w:rFonts w:hint="eastAsia"/>
                 <w:b/>
                 <w:bCs/>
               </w:rPr>
@@ -3892,7 +3819,6 @@
             <w:pPr>
               <w:jc w:val="center"/>
               <w:rPr>
-                <w:rFonts w:hint="eastAsia"/>
                 <w:b/>
                 <w:bCs/>
               </w:rPr>
@@ -3919,7 +3845,6 @@
             <w:pPr>
               <w:jc w:val="center"/>
               <w:rPr>
-                <w:rFonts w:hint="eastAsia"/>
                 <w:b/>
                 <w:bCs/>
               </w:rPr>
@@ -3950,7 +3875,6 @@
             <w:pPr>
               <w:jc w:val="center"/>
               <w:rPr>
-                <w:rFonts w:hint="eastAsia"/>
                 <w:b/>
                 <w:bCs/>
               </w:rPr>
@@ -3974,7 +3898,6 @@
             <w:pPr>
               <w:jc w:val="center"/>
               <w:rPr>
-                <w:rFonts w:hint="eastAsia"/>
                 <w:b/>
                 <w:bCs/>
               </w:rPr>
@@ -3998,7 +3921,6 @@
             <w:pPr>
               <w:jc w:val="center"/>
               <w:rPr>
-                <w:rFonts w:hint="eastAsia"/>
                 <w:b/>
                 <w:bCs/>
               </w:rPr>
@@ -4022,7 +3944,6 @@
             <w:pPr>
               <w:jc w:val="center"/>
               <w:rPr>
-                <w:rFonts w:hint="eastAsia"/>
                 <w:b/>
                 <w:bCs/>
               </w:rPr>
@@ -4051,7 +3972,6 @@
             <w:pPr>
               <w:jc w:val="center"/>
               <w:rPr>
-                <w:rFonts w:hint="eastAsia"/>
                 <w:b/>
                 <w:bCs/>
               </w:rPr>
@@ -4075,7 +3995,6 @@
             <w:pPr>
               <w:jc w:val="center"/>
               <w:rPr>
-                <w:rFonts w:hint="eastAsia"/>
                 <w:b/>
                 <w:bCs/>
               </w:rPr>
@@ -4101,7 +4020,6 @@
             <w:pPr>
               <w:jc w:val="center"/>
               <w:rPr>
-                <w:rFonts w:hint="eastAsia"/>
                 <w:b/>
                 <w:bCs/>
               </w:rPr>
@@ -4125,7 +4043,6 @@
             <w:pPr>
               <w:jc w:val="center"/>
               <w:rPr>
-                <w:rFonts w:hint="eastAsia"/>
                 <w:b/>
                 <w:bCs/>
               </w:rPr>
@@ -4154,7 +4071,6 @@
             <w:pPr>
               <w:jc w:val="center"/>
               <w:rPr>
-                <w:rFonts w:hint="eastAsia"/>
                 <w:b/>
                 <w:bCs/>
               </w:rPr>
@@ -4178,7 +4094,6 @@
             <w:pPr>
               <w:jc w:val="center"/>
               <w:rPr>
-                <w:rFonts w:hint="eastAsia"/>
                 <w:b/>
                 <w:bCs/>
               </w:rPr>
@@ -4204,7 +4119,6 @@
             <w:pPr>
               <w:jc w:val="center"/>
               <w:rPr>
-                <w:rFonts w:hint="eastAsia"/>
                 <w:b/>
                 <w:bCs/>
               </w:rPr>
@@ -4228,7 +4142,6 @@
             <w:pPr>
               <w:jc w:val="center"/>
               <w:rPr>
-                <w:rFonts w:hint="eastAsia"/>
                 <w:b/>
                 <w:bCs/>
               </w:rPr>
@@ -4257,7 +4170,6 @@
             <w:pPr>
               <w:jc w:val="center"/>
               <w:rPr>
-                <w:rFonts w:hint="eastAsia"/>
                 <w:b/>
                 <w:bCs/>
               </w:rPr>
@@ -4281,7 +4193,6 @@
             <w:pPr>
               <w:jc w:val="center"/>
               <w:rPr>
-                <w:rFonts w:hint="eastAsia"/>
                 <w:b/>
                 <w:bCs/>
               </w:rPr>
@@ -4307,7 +4218,6 @@
             <w:pPr>
               <w:jc w:val="center"/>
               <w:rPr>
-                <w:rFonts w:hint="eastAsia"/>
                 <w:b/>
                 <w:bCs/>
               </w:rPr>
@@ -4331,7 +4241,6 @@
             <w:pPr>
               <w:jc w:val="center"/>
               <w:rPr>
-                <w:rFonts w:hint="eastAsia"/>
                 <w:b/>
                 <w:bCs/>
               </w:rPr>
@@ -4360,18 +4269,16 @@
             <w:pPr>
               <w:jc w:val="center"/>
               <w:rPr>
-                <w:rFonts w:hint="eastAsia"/>
-                <w:b/>
-                <w:bCs/>
-              </w:rPr>
-            </w:pPr>
-            <w:r>
-              <w:rPr>
-                <w:rFonts w:hint="eastAsia"/>
-                <w:b/>
-                <w:bCs/>
-              </w:rPr>
-              <w:lastRenderedPageBreak/>
+                <w:b/>
+                <w:bCs/>
+              </w:rPr>
+            </w:pPr>
+            <w:r>
+              <w:rPr>
+                <w:rFonts w:hint="eastAsia"/>
+                <w:b/>
+                <w:bCs/>
+              </w:rPr>
               <w:t>20072088</w:t>
             </w:r>
           </w:p>
@@ -4385,7 +4292,6 @@
             <w:pPr>
               <w:jc w:val="center"/>
               <w:rPr>
-                <w:rFonts w:hint="eastAsia"/>
                 <w:b/>
                 <w:bCs/>
               </w:rPr>
@@ -4409,7 +4315,6 @@
             <w:pPr>
               <w:jc w:val="center"/>
               <w:rPr>
-                <w:rFonts w:hint="eastAsia"/>
                 <w:b/>
                 <w:bCs/>
               </w:rPr>
@@ -4433,7 +4338,6 @@
             <w:pPr>
               <w:jc w:val="center"/>
               <w:rPr>
-                <w:rFonts w:hint="eastAsia"/>
                 <w:b/>
                 <w:bCs/>
               </w:rPr>
@@ -4462,7 +4366,6 @@
             <w:pPr>
               <w:jc w:val="center"/>
               <w:rPr>
-                <w:rFonts w:hint="eastAsia"/>
                 <w:b/>
                 <w:bCs/>
               </w:rPr>
@@ -4486,7 +4389,6 @@
             <w:pPr>
               <w:jc w:val="center"/>
               <w:rPr>
-                <w:rFonts w:hint="eastAsia"/>
                 <w:b/>
                 <w:bCs/>
               </w:rPr>
@@ -4510,7 +4412,6 @@
             <w:pPr>
               <w:jc w:val="center"/>
               <w:rPr>
-                <w:rFonts w:hint="eastAsia"/>
                 <w:b/>
                 <w:bCs/>
               </w:rPr>
@@ -4534,7 +4435,6 @@
             <w:pPr>
               <w:jc w:val="center"/>
               <w:rPr>
-                <w:rFonts w:hint="eastAsia"/>
                 <w:b/>
                 <w:bCs/>
               </w:rPr>
@@ -4563,7 +4463,6 @@
             <w:pPr>
               <w:jc w:val="center"/>
               <w:rPr>
-                <w:rFonts w:hint="eastAsia"/>
                 <w:b/>
                 <w:bCs/>
               </w:rPr>
@@ -4587,7 +4486,6 @@
             <w:pPr>
               <w:jc w:val="center"/>
               <w:rPr>
-                <w:rFonts w:hint="eastAsia"/>
                 <w:b/>
                 <w:bCs/>
               </w:rPr>
@@ -4613,7 +4511,6 @@
             <w:pPr>
               <w:jc w:val="center"/>
               <w:rPr>
-                <w:rFonts w:hint="eastAsia"/>
                 <w:b/>
                 <w:bCs/>
               </w:rPr>
@@ -4637,7 +4534,6 @@
             <w:pPr>
               <w:jc w:val="center"/>
               <w:rPr>
-                <w:rFonts w:hint="eastAsia"/>
                 <w:b/>
                 <w:bCs/>
               </w:rPr>
@@ -4666,7 +4562,6 @@
             <w:pPr>
               <w:jc w:val="center"/>
               <w:rPr>
-                <w:rFonts w:hint="eastAsia"/>
                 <w:b/>
                 <w:bCs/>
               </w:rPr>
@@ -4690,7 +4585,6 @@
             <w:pPr>
               <w:jc w:val="center"/>
               <w:rPr>
-                <w:rFonts w:hint="eastAsia"/>
                 <w:b/>
                 <w:bCs/>
               </w:rPr>
@@ -4716,7 +4610,6 @@
             <w:pPr>
               <w:jc w:val="center"/>
               <w:rPr>
-                <w:rFonts w:hint="eastAsia"/>
                 <w:b/>
                 <w:bCs/>
               </w:rPr>
@@ -4740,7 +4633,6 @@
             <w:pPr>
               <w:jc w:val="center"/>
               <w:rPr>
-                <w:rFonts w:hint="eastAsia"/>
                 <w:b/>
                 <w:bCs/>
               </w:rPr>
@@ -4769,7 +4661,6 @@
             <w:pPr>
               <w:jc w:val="center"/>
               <w:rPr>
-                <w:rFonts w:hint="eastAsia"/>
                 <w:b/>
                 <w:bCs/>
               </w:rPr>
@@ -4793,7 +4684,6 @@
             <w:pPr>
               <w:jc w:val="center"/>
               <w:rPr>
-                <w:rFonts w:hint="eastAsia"/>
                 <w:b/>
                 <w:bCs/>
               </w:rPr>
@@ -4819,7 +4709,6 @@
             <w:pPr>
               <w:jc w:val="center"/>
               <w:rPr>
-                <w:rFonts w:hint="eastAsia"/>
                 <w:b/>
                 <w:bCs/>
               </w:rPr>
@@ -4843,7 +4732,6 @@
             <w:pPr>
               <w:jc w:val="center"/>
               <w:rPr>
-                <w:rFonts w:hint="eastAsia"/>
                 <w:b/>
                 <w:bCs/>
               </w:rPr>
@@ -4872,7 +4760,6 @@
             <w:pPr>
               <w:jc w:val="center"/>
               <w:rPr>
-                <w:rFonts w:hint="eastAsia"/>
                 <w:b/>
                 <w:bCs/>
               </w:rPr>
@@ -4896,7 +4783,6 @@
             <w:pPr>
               <w:jc w:val="center"/>
               <w:rPr>
-                <w:rFonts w:hint="eastAsia"/>
                 <w:b/>
                 <w:bCs/>
               </w:rPr>
@@ -4920,7 +4806,6 @@
             <w:pPr>
               <w:jc w:val="center"/>
               <w:rPr>
-                <w:rFonts w:hint="eastAsia"/>
                 <w:b/>
                 <w:bCs/>
               </w:rPr>
@@ -4944,7 +4829,6 @@
             <w:pPr>
               <w:jc w:val="center"/>
               <w:rPr>
-                <w:rFonts w:hint="eastAsia"/>
                 <w:b/>
                 <w:bCs/>
               </w:rPr>
@@ -4973,7 +4857,6 @@
             <w:pPr>
               <w:jc w:val="center"/>
               <w:rPr>
-                <w:rFonts w:hint="eastAsia"/>
                 <w:b/>
                 <w:bCs/>
               </w:rPr>
@@ -4997,7 +4880,6 @@
             <w:pPr>
               <w:jc w:val="center"/>
               <w:rPr>
-                <w:rFonts w:hint="eastAsia"/>
                 <w:b/>
                 <w:bCs/>
               </w:rPr>
@@ -5021,7 +4903,6 @@
             <w:pPr>
               <w:jc w:val="center"/>
               <w:rPr>
-                <w:rFonts w:hint="eastAsia"/>
                 <w:b/>
                 <w:bCs/>
               </w:rPr>
@@ -5045,7 +4926,6 @@
             <w:pPr>
               <w:jc w:val="center"/>
               <w:rPr>
-                <w:rFonts w:hint="eastAsia"/>
                 <w:b/>
                 <w:bCs/>
               </w:rPr>
@@ -5074,7 +4954,6 @@
             <w:pPr>
               <w:jc w:val="center"/>
               <w:rPr>
-                <w:rFonts w:hint="eastAsia"/>
                 <w:b/>
                 <w:bCs/>
               </w:rPr>
@@ -5098,7 +4977,6 @@
             <w:pPr>
               <w:jc w:val="center"/>
               <w:rPr>
-                <w:rFonts w:hint="eastAsia"/>
                 <w:b/>
                 <w:bCs/>
               </w:rPr>
@@ -5124,7 +5002,6 @@
             <w:pPr>
               <w:jc w:val="center"/>
               <w:rPr>
-                <w:rFonts w:hint="eastAsia"/>
                 <w:b/>
                 <w:bCs/>
               </w:rPr>
@@ -5148,7 +5025,6 @@
             <w:pPr>
               <w:jc w:val="center"/>
               <w:rPr>
-                <w:rFonts w:hint="eastAsia"/>
                 <w:b/>
                 <w:bCs/>
               </w:rPr>
@@ -5177,7 +5053,6 @@
       <w:pPr>
         <w:pStyle w:val="a3"/>
         <w:rPr>
-          <w:rFonts w:hint="eastAsia"/>
           <w:sz w:val="18"/>
           <w:szCs w:val="18"/>
         </w:rPr>
@@ -5188,21 +5063,22 @@
           <w:sz w:val="18"/>
           <w:szCs w:val="18"/>
         </w:rPr>
-        <w:t>&lt;질의1</w:t>
-      </w:r>
-      <w:r>
-        <w:rPr>
-          <w:sz w:val="18"/>
-          <w:szCs w:val="18"/>
-        </w:rPr>
-        <w:t>8</w:t>
-      </w:r>
-      <w:r>
-        <w:rPr>
-          <w:sz w:val="18"/>
-          <w:szCs w:val="18"/>
-        </w:rPr>
-        <w:tab/>
+        <w:t>&lt;</w:t>
+      </w:r>
+      <w:r>
+        <w:rPr>
+          <w:rFonts w:hint="eastAsia"/>
+          <w:sz w:val="18"/>
+          <w:szCs w:val="18"/>
+        </w:rPr>
+        <w:t xml:space="preserve">예제 </w:t>
+      </w:r>
+      <w:r>
+        <w:rPr>
+          <w:sz w:val="18"/>
+          <w:szCs w:val="18"/>
+        </w:rPr>
+        <w:t>2</w:t>
       </w:r>
       <w:r>
         <w:rPr>
@@ -5253,7 +5129,6 @@
       <w:pPr>
         <w:pStyle w:val="a3"/>
         <w:rPr>
-          <w:rFonts w:hint="eastAsia"/>
           <w:sz w:val="18"/>
           <w:szCs w:val="18"/>
         </w:rPr>
@@ -5263,7 +5138,6 @@
       <w:pPr>
         <w:pStyle w:val="a3"/>
         <w:rPr>
-          <w:rFonts w:hint="eastAsia"/>
           <w:sz w:val="18"/>
           <w:szCs w:val="18"/>
         </w:rPr>
@@ -5484,7 +5358,6 @@
       <w:pPr>
         <w:pStyle w:val="a3"/>
         <w:rPr>
-          <w:rFonts w:hint="eastAsia"/>
           <w:sz w:val="18"/>
           <w:szCs w:val="18"/>
         </w:rPr>
@@ -5549,7 +5422,6 @@
             <w:pPr>
               <w:jc w:val="center"/>
               <w:rPr>
-                <w:rFonts w:hint="eastAsia"/>
                 <w:b/>
                 <w:bCs/>
               </w:rPr>
@@ -5580,7 +5452,6 @@
             <w:pPr>
               <w:jc w:val="center"/>
               <w:rPr>
-                <w:rFonts w:hint="eastAsia"/>
                 <w:b/>
                 <w:bCs/>
               </w:rPr>
@@ -5604,7 +5475,6 @@
             <w:pPr>
               <w:jc w:val="center"/>
               <w:rPr>
-                <w:rFonts w:hint="eastAsia"/>
                 <w:b/>
                 <w:bCs/>
               </w:rPr>
@@ -5624,7 +5494,6 @@
     <w:p>
       <w:pPr>
         <w:rPr>
-          <w:rFonts w:hint="eastAsia"/>
           <w:b/>
           <w:bCs/>
         </w:rPr>
@@ -6052,6 +5921,7 @@
   <w:style w:type="character" w:default="1" w:styleId="a0">
     <w:name w:val="Default Paragraph Font"/>
     <w:uiPriority w:val="1"/>
+    <w:semiHidden/>
     <w:unhideWhenUsed/>
   </w:style>
   <w:style w:type="table" w:default="1" w:styleId="a1">

</xml_diff>